<commit_message>
alteração nos requisitos funcionais
</commit_message>
<xml_diff>
--- a/public/documentos/Requisitos funcionais/Requisitos Funcionais.docx
+++ b/public/documentos/Requisitos funcionais/Requisitos Funcionais.docx
@@ -2,8 +2,6 @@
 <file path=word/document.xml><?xml version="1.0" encoding="utf-8"?>
 <w:document xmlns:wpc="http://schemas.microsoft.com/office/word/2010/wordprocessingCanvas" xmlns:cx="http://schemas.microsoft.com/office/drawing/2014/chartex" xmlns:cx1="http://schemas.microsoft.com/office/drawing/2015/9/8/chartex" xmlns:cx2="http://schemas.microsoft.com/office/drawing/2015/10/21/chartex" xmlns:cx3="http://schemas.microsoft.com/office/drawing/2016/5/9/chartex" xmlns:cx4="http://schemas.microsoft.com/office/drawing/2016/5/10/chartex" xmlns:cx5="http://schemas.microsoft.com/office/drawing/2016/5/11/chartex" xmlns:cx6="http://schemas.microsoft.com/office/drawing/2016/5/12/chartex" xmlns:cx7="http://schemas.microsoft.com/office/drawing/2016/5/13/chartex" xmlns:cx8="http://schemas.microsoft.com/office/drawing/2016/5/14/chartex" xmlns:mc="http://schemas.openxmlformats.org/markup-compatibility/2006" xmlns:aink="http://schemas.microsoft.com/office/drawing/2016/ink" xmlns:am3d="http://schemas.microsoft.com/office/drawing/2017/model3d" xmlns:o="urn:schemas-microsoft-com:office:office" xmlns:r="http://schemas.openxmlformats.org/officeDocument/2006/relationships" xmlns:m="http://schemas.openxmlformats.org/officeDocument/2006/math" xmlns:v="urn:schemas-microsoft-com:vml" xmlns:wp14="http://schemas.microsoft.com/office/word/2010/wordprocessingDrawing" xmlns:wp="http://schemas.openxmlformats.org/drawingml/2006/wordprocessingDrawing" xmlns:w10="urn:schemas-microsoft-com:office:word" xmlns:w="http://schemas.openxmlformats.org/wordprocessingml/2006/main" xmlns:w14="http://schemas.microsoft.com/office/word/2010/wordml" xmlns:w15="http://schemas.microsoft.com/office/word/2012/wordml" xmlns:w16cid="http://schemas.microsoft.com/office/word/2016/wordml/cid" xmlns:w16se="http://schemas.microsoft.com/office/word/2015/wordml/symex" xmlns:wpg="http://schemas.microsoft.com/office/word/2010/wordprocessingGroup" xmlns:wpi="http://schemas.microsoft.com/office/word/2010/wordprocessingInk" xmlns:wne="http://schemas.microsoft.com/office/word/2006/wordml" xmlns:wps="http://schemas.microsoft.com/office/word/2010/wordprocessingShape" mc:Ignorable="w14 w15 w16se w16cid wp14">
   <w:body>
-    <w:p/>
-    <w:p/>
     <w:tbl>
       <w:tblPr>
         <w:tblStyle w:val="Tabelacomgrade"/>
@@ -20,7 +18,19 @@
             <w:tcW w:w="4247" w:type="dxa"/>
           </w:tcPr>
           <w:p>
-            <w:r>
+            <w:pPr>
+              <w:rPr>
+                <w:rFonts w:ascii="Arial" w:hAnsi="Arial" w:cs="Arial"/>
+                <w:sz w:val="20"/>
+                <w:szCs w:val="20"/>
+              </w:rPr>
+            </w:pPr>
+            <w:r>
+              <w:rPr>
+                <w:rFonts w:ascii="Arial" w:hAnsi="Arial" w:cs="Arial"/>
+                <w:sz w:val="20"/>
+                <w:szCs w:val="20"/>
+              </w:rPr>
               <w:t>Identificação do Requisito</w:t>
             </w:r>
           </w:p>
@@ -30,7 +40,19 @@
             <w:tcW w:w="4247" w:type="dxa"/>
           </w:tcPr>
           <w:p>
-            <w:r>
+            <w:pPr>
+              <w:rPr>
+                <w:rFonts w:ascii="Arial" w:hAnsi="Arial" w:cs="Arial"/>
+                <w:sz w:val="20"/>
+                <w:szCs w:val="20"/>
+              </w:rPr>
+            </w:pPr>
+            <w:r>
+              <w:rPr>
+                <w:rFonts w:ascii="Arial" w:hAnsi="Arial" w:cs="Arial"/>
+                <w:sz w:val="20"/>
+                <w:szCs w:val="20"/>
+              </w:rPr>
               <w:t>R1</w:t>
             </w:r>
           </w:p>
@@ -42,7 +64,19 @@
             <w:tcW w:w="4247" w:type="dxa"/>
           </w:tcPr>
           <w:p>
-            <w:r>
+            <w:pPr>
+              <w:rPr>
+                <w:rFonts w:ascii="Arial" w:hAnsi="Arial" w:cs="Arial"/>
+                <w:sz w:val="20"/>
+                <w:szCs w:val="20"/>
+              </w:rPr>
+            </w:pPr>
+            <w:r>
+              <w:rPr>
+                <w:rFonts w:ascii="Arial" w:hAnsi="Arial" w:cs="Arial"/>
+                <w:sz w:val="20"/>
+                <w:szCs w:val="20"/>
+              </w:rPr>
               <w:t>Nome do Requisito</w:t>
             </w:r>
           </w:p>
@@ -52,7 +86,19 @@
             <w:tcW w:w="4247" w:type="dxa"/>
           </w:tcPr>
           <w:p>
-            <w:r>
+            <w:pPr>
+              <w:rPr>
+                <w:rFonts w:ascii="Arial" w:hAnsi="Arial" w:cs="Arial"/>
+                <w:sz w:val="20"/>
+                <w:szCs w:val="20"/>
+              </w:rPr>
+            </w:pPr>
+            <w:r>
+              <w:rPr>
+                <w:rFonts w:ascii="Arial" w:hAnsi="Arial" w:cs="Arial"/>
+                <w:sz w:val="20"/>
+                <w:szCs w:val="20"/>
+              </w:rPr>
               <w:t>O sistema deverá acessar um cadastro de usuários pré-existente</w:t>
             </w:r>
           </w:p>
@@ -64,7 +110,19 @@
             <w:tcW w:w="4247" w:type="dxa"/>
           </w:tcPr>
           <w:p>
-            <w:r>
+            <w:pPr>
+              <w:rPr>
+                <w:rFonts w:ascii="Arial" w:hAnsi="Arial" w:cs="Arial"/>
+                <w:sz w:val="20"/>
+                <w:szCs w:val="20"/>
+              </w:rPr>
+            </w:pPr>
+            <w:r>
+              <w:rPr>
+                <w:rFonts w:ascii="Arial" w:hAnsi="Arial" w:cs="Arial"/>
+                <w:sz w:val="20"/>
+                <w:szCs w:val="20"/>
+              </w:rPr>
               <w:t>Fonte do Requisito</w:t>
             </w:r>
           </w:p>
@@ -74,7 +132,19 @@
             <w:tcW w:w="4247" w:type="dxa"/>
           </w:tcPr>
           <w:p>
-            <w:r>
+            <w:pPr>
+              <w:rPr>
+                <w:rFonts w:ascii="Arial" w:hAnsi="Arial" w:cs="Arial"/>
+                <w:sz w:val="20"/>
+                <w:szCs w:val="20"/>
+              </w:rPr>
+            </w:pPr>
+            <w:r>
+              <w:rPr>
+                <w:rFonts w:ascii="Arial" w:hAnsi="Arial" w:cs="Arial"/>
+                <w:sz w:val="20"/>
+                <w:szCs w:val="20"/>
+              </w:rPr>
               <w:t>IF Goiano</w:t>
             </w:r>
           </w:p>
@@ -86,7 +156,19 @@
             <w:tcW w:w="4247" w:type="dxa"/>
           </w:tcPr>
           <w:p>
-            <w:r>
+            <w:pPr>
+              <w:rPr>
+                <w:rFonts w:ascii="Arial" w:hAnsi="Arial" w:cs="Arial"/>
+                <w:sz w:val="20"/>
+                <w:szCs w:val="20"/>
+              </w:rPr>
+            </w:pPr>
+            <w:r>
+              <w:rPr>
+                <w:rFonts w:ascii="Arial" w:hAnsi="Arial" w:cs="Arial"/>
+                <w:sz w:val="20"/>
+                <w:szCs w:val="20"/>
+              </w:rPr>
               <w:t>Data</w:t>
             </w:r>
           </w:p>
@@ -96,7 +178,19 @@
             <w:tcW w:w="4247" w:type="dxa"/>
           </w:tcPr>
           <w:p>
-            <w:r>
+            <w:pPr>
+              <w:rPr>
+                <w:rFonts w:ascii="Arial" w:hAnsi="Arial" w:cs="Arial"/>
+                <w:sz w:val="20"/>
+                <w:szCs w:val="20"/>
+              </w:rPr>
+            </w:pPr>
+            <w:r>
+              <w:rPr>
+                <w:rFonts w:ascii="Arial" w:hAnsi="Arial" w:cs="Arial"/>
+                <w:sz w:val="20"/>
+                <w:szCs w:val="20"/>
+              </w:rPr>
               <w:t>28/08/2019</w:t>
             </w:r>
           </w:p>
@@ -108,7 +202,19 @@
             <w:tcW w:w="4247" w:type="dxa"/>
           </w:tcPr>
           <w:p>
-            <w:r>
+            <w:pPr>
+              <w:rPr>
+                <w:rFonts w:ascii="Arial" w:hAnsi="Arial" w:cs="Arial"/>
+                <w:sz w:val="20"/>
+                <w:szCs w:val="20"/>
+              </w:rPr>
+            </w:pPr>
+            <w:r>
+              <w:rPr>
+                <w:rFonts w:ascii="Arial" w:hAnsi="Arial" w:cs="Arial"/>
+                <w:sz w:val="20"/>
+                <w:szCs w:val="20"/>
+              </w:rPr>
               <w:t>Local e / ou Reunião</w:t>
             </w:r>
           </w:p>
@@ -118,7 +224,19 @@
             <w:tcW w:w="4247" w:type="dxa"/>
           </w:tcPr>
           <w:p>
-            <w:r>
+            <w:pPr>
+              <w:rPr>
+                <w:rFonts w:ascii="Arial" w:hAnsi="Arial" w:cs="Arial"/>
+                <w:sz w:val="20"/>
+                <w:szCs w:val="20"/>
+              </w:rPr>
+            </w:pPr>
+            <w:r>
+              <w:rPr>
+                <w:rFonts w:ascii="Arial" w:hAnsi="Arial" w:cs="Arial"/>
+                <w:sz w:val="20"/>
+                <w:szCs w:val="20"/>
+              </w:rPr>
               <w:t>Sala de Aula</w:t>
             </w:r>
           </w:p>
@@ -130,7 +248,19 @@
             <w:tcW w:w="4247" w:type="dxa"/>
           </w:tcPr>
           <w:p>
-            <w:r>
+            <w:pPr>
+              <w:rPr>
+                <w:rFonts w:ascii="Arial" w:hAnsi="Arial" w:cs="Arial"/>
+                <w:sz w:val="20"/>
+                <w:szCs w:val="20"/>
+              </w:rPr>
+            </w:pPr>
+            <w:r>
+              <w:rPr>
+                <w:rFonts w:ascii="Arial" w:hAnsi="Arial" w:cs="Arial"/>
+                <w:sz w:val="20"/>
+                <w:szCs w:val="20"/>
+              </w:rPr>
               <w:t>Responsável pelo Requisito</w:t>
             </w:r>
           </w:p>
@@ -140,7 +270,19 @@
             <w:tcW w:w="4247" w:type="dxa"/>
           </w:tcPr>
           <w:p>
-            <w:r>
+            <w:pPr>
+              <w:rPr>
+                <w:rFonts w:ascii="Arial" w:hAnsi="Arial" w:cs="Arial"/>
+                <w:sz w:val="20"/>
+                <w:szCs w:val="20"/>
+              </w:rPr>
+            </w:pPr>
+            <w:r>
+              <w:rPr>
+                <w:rFonts w:ascii="Arial" w:hAnsi="Arial" w:cs="Arial"/>
+                <w:sz w:val="20"/>
+                <w:szCs w:val="20"/>
+              </w:rPr>
               <w:t>Andreia</w:t>
             </w:r>
           </w:p>
@@ -155,8 +297,18 @@
           <w:p>
             <w:pPr>
               <w:jc w:val="center"/>
-            </w:pPr>
-            <w:r>
+              <w:rPr>
+                <w:rFonts w:ascii="Arial" w:hAnsi="Arial" w:cs="Arial"/>
+                <w:sz w:val="20"/>
+                <w:szCs w:val="20"/>
+              </w:rPr>
+            </w:pPr>
+            <w:r>
+              <w:rPr>
+                <w:rFonts w:ascii="Arial" w:hAnsi="Arial" w:cs="Arial"/>
+                <w:sz w:val="20"/>
+                <w:szCs w:val="20"/>
+              </w:rPr>
               <w:t>Especificação do Requisito</w:t>
             </w:r>
           </w:p>
@@ -171,11 +323,26 @@
           <w:p>
             <w:pPr>
               <w:jc w:val="both"/>
-            </w:pPr>
-            <w:r>
+              <w:rPr>
+                <w:rFonts w:ascii="Arial" w:hAnsi="Arial" w:cs="Arial"/>
+                <w:sz w:val="20"/>
+                <w:szCs w:val="20"/>
+              </w:rPr>
+            </w:pPr>
+            <w:r>
+              <w:rPr>
+                <w:rFonts w:ascii="Arial" w:hAnsi="Arial" w:cs="Arial"/>
+                <w:sz w:val="20"/>
+                <w:szCs w:val="20"/>
+              </w:rPr>
               <w:t>O sistema deverá acessar um cadastro de usuários pré-existente e utilizará deste cadastro as seguintes informações: Matrícula, Nome, Gênero, Cidade de Origem, Curso e Perfil. O sistema em nenhuma hipótese poderá efetuar novos cadastros, alterações ou exclusões</w:t>
             </w:r>
             <w:r>
+              <w:rPr>
+                <w:rFonts w:ascii="Arial" w:hAnsi="Arial" w:cs="Arial"/>
+                <w:sz w:val="20"/>
+                <w:szCs w:val="20"/>
+              </w:rPr>
               <w:t>.</w:t>
             </w:r>
           </w:p>
@@ -199,7 +366,19 @@
             <w:tcW w:w="4247" w:type="dxa"/>
           </w:tcPr>
           <w:p>
-            <w:r>
+            <w:pPr>
+              <w:rPr>
+                <w:rFonts w:ascii="Arial" w:hAnsi="Arial" w:cs="Arial"/>
+                <w:sz w:val="20"/>
+                <w:szCs w:val="20"/>
+              </w:rPr>
+            </w:pPr>
+            <w:r>
+              <w:rPr>
+                <w:rFonts w:ascii="Arial" w:hAnsi="Arial" w:cs="Arial"/>
+                <w:sz w:val="20"/>
+                <w:szCs w:val="20"/>
+              </w:rPr>
               <w:t>Identificação do Requisito</w:t>
             </w:r>
           </w:p>
@@ -209,7 +388,19 @@
             <w:tcW w:w="4247" w:type="dxa"/>
           </w:tcPr>
           <w:p>
-            <w:r>
+            <w:pPr>
+              <w:rPr>
+                <w:rFonts w:ascii="Arial" w:hAnsi="Arial" w:cs="Arial"/>
+                <w:sz w:val="20"/>
+                <w:szCs w:val="20"/>
+              </w:rPr>
+            </w:pPr>
+            <w:r>
+              <w:rPr>
+                <w:rFonts w:ascii="Arial" w:hAnsi="Arial" w:cs="Arial"/>
+                <w:sz w:val="20"/>
+                <w:szCs w:val="20"/>
+              </w:rPr>
               <w:t>R2</w:t>
             </w:r>
           </w:p>
@@ -221,7 +412,19 @@
             <w:tcW w:w="4247" w:type="dxa"/>
           </w:tcPr>
           <w:p>
-            <w:r>
+            <w:pPr>
+              <w:rPr>
+                <w:rFonts w:ascii="Arial" w:hAnsi="Arial" w:cs="Arial"/>
+                <w:sz w:val="20"/>
+                <w:szCs w:val="20"/>
+              </w:rPr>
+            </w:pPr>
+            <w:r>
+              <w:rPr>
+                <w:rFonts w:ascii="Arial" w:hAnsi="Arial" w:cs="Arial"/>
+                <w:sz w:val="20"/>
+                <w:szCs w:val="20"/>
+              </w:rPr>
               <w:t>Nome do Requisito</w:t>
             </w:r>
           </w:p>
@@ -231,7 +434,19 @@
             <w:tcW w:w="4247" w:type="dxa"/>
           </w:tcPr>
           <w:p>
-            <w:r>
+            <w:pPr>
+              <w:rPr>
+                <w:rFonts w:ascii="Arial" w:hAnsi="Arial" w:cs="Arial"/>
+                <w:sz w:val="20"/>
+                <w:szCs w:val="20"/>
+              </w:rPr>
+            </w:pPr>
+            <w:r>
+              <w:rPr>
+                <w:rFonts w:ascii="Arial" w:hAnsi="Arial" w:cs="Arial"/>
+                <w:sz w:val="20"/>
+                <w:szCs w:val="20"/>
+              </w:rPr>
               <w:t>O sistema deverá manter um cadastro de cardápio</w:t>
             </w:r>
           </w:p>
@@ -243,7 +458,19 @@
             <w:tcW w:w="4247" w:type="dxa"/>
           </w:tcPr>
           <w:p>
-            <w:r>
+            <w:pPr>
+              <w:rPr>
+                <w:rFonts w:ascii="Arial" w:hAnsi="Arial" w:cs="Arial"/>
+                <w:sz w:val="20"/>
+                <w:szCs w:val="20"/>
+              </w:rPr>
+            </w:pPr>
+            <w:r>
+              <w:rPr>
+                <w:rFonts w:ascii="Arial" w:hAnsi="Arial" w:cs="Arial"/>
+                <w:sz w:val="20"/>
+                <w:szCs w:val="20"/>
+              </w:rPr>
               <w:t>Fonte do Requisito</w:t>
             </w:r>
           </w:p>
@@ -253,7 +480,19 @@
             <w:tcW w:w="4247" w:type="dxa"/>
           </w:tcPr>
           <w:p>
-            <w:r>
+            <w:pPr>
+              <w:rPr>
+                <w:rFonts w:ascii="Arial" w:hAnsi="Arial" w:cs="Arial"/>
+                <w:sz w:val="20"/>
+                <w:szCs w:val="20"/>
+              </w:rPr>
+            </w:pPr>
+            <w:r>
+              <w:rPr>
+                <w:rFonts w:ascii="Arial" w:hAnsi="Arial" w:cs="Arial"/>
+                <w:sz w:val="20"/>
+                <w:szCs w:val="20"/>
+              </w:rPr>
               <w:t>IF Goiano</w:t>
             </w:r>
           </w:p>
@@ -265,7 +504,19 @@
             <w:tcW w:w="4247" w:type="dxa"/>
           </w:tcPr>
           <w:p>
-            <w:r>
+            <w:pPr>
+              <w:rPr>
+                <w:rFonts w:ascii="Arial" w:hAnsi="Arial" w:cs="Arial"/>
+                <w:sz w:val="20"/>
+                <w:szCs w:val="20"/>
+              </w:rPr>
+            </w:pPr>
+            <w:r>
+              <w:rPr>
+                <w:rFonts w:ascii="Arial" w:hAnsi="Arial" w:cs="Arial"/>
+                <w:sz w:val="20"/>
+                <w:szCs w:val="20"/>
+              </w:rPr>
               <w:t>Data</w:t>
             </w:r>
           </w:p>
@@ -275,7 +526,19 @@
             <w:tcW w:w="4247" w:type="dxa"/>
           </w:tcPr>
           <w:p>
-            <w:r>
+            <w:pPr>
+              <w:rPr>
+                <w:rFonts w:ascii="Arial" w:hAnsi="Arial" w:cs="Arial"/>
+                <w:sz w:val="20"/>
+                <w:szCs w:val="20"/>
+              </w:rPr>
+            </w:pPr>
+            <w:r>
+              <w:rPr>
+                <w:rFonts w:ascii="Arial" w:hAnsi="Arial" w:cs="Arial"/>
+                <w:sz w:val="20"/>
+                <w:szCs w:val="20"/>
+              </w:rPr>
               <w:t>28/08/2019</w:t>
             </w:r>
           </w:p>
@@ -287,7 +550,19 @@
             <w:tcW w:w="4247" w:type="dxa"/>
           </w:tcPr>
           <w:p>
-            <w:r>
+            <w:pPr>
+              <w:rPr>
+                <w:rFonts w:ascii="Arial" w:hAnsi="Arial" w:cs="Arial"/>
+                <w:sz w:val="20"/>
+                <w:szCs w:val="20"/>
+              </w:rPr>
+            </w:pPr>
+            <w:r>
+              <w:rPr>
+                <w:rFonts w:ascii="Arial" w:hAnsi="Arial" w:cs="Arial"/>
+                <w:sz w:val="20"/>
+                <w:szCs w:val="20"/>
+              </w:rPr>
               <w:t>Local e / ou Reunião</w:t>
             </w:r>
           </w:p>
@@ -297,7 +572,19 @@
             <w:tcW w:w="4247" w:type="dxa"/>
           </w:tcPr>
           <w:p>
-            <w:r>
+            <w:pPr>
+              <w:rPr>
+                <w:rFonts w:ascii="Arial" w:hAnsi="Arial" w:cs="Arial"/>
+                <w:sz w:val="20"/>
+                <w:szCs w:val="20"/>
+              </w:rPr>
+            </w:pPr>
+            <w:r>
+              <w:rPr>
+                <w:rFonts w:ascii="Arial" w:hAnsi="Arial" w:cs="Arial"/>
+                <w:sz w:val="20"/>
+                <w:szCs w:val="20"/>
+              </w:rPr>
               <w:t>Sala de Aula</w:t>
             </w:r>
           </w:p>
@@ -309,7 +596,19 @@
             <w:tcW w:w="4247" w:type="dxa"/>
           </w:tcPr>
           <w:p>
-            <w:r>
+            <w:pPr>
+              <w:rPr>
+                <w:rFonts w:ascii="Arial" w:hAnsi="Arial" w:cs="Arial"/>
+                <w:sz w:val="20"/>
+                <w:szCs w:val="20"/>
+              </w:rPr>
+            </w:pPr>
+            <w:r>
+              <w:rPr>
+                <w:rFonts w:ascii="Arial" w:hAnsi="Arial" w:cs="Arial"/>
+                <w:sz w:val="20"/>
+                <w:szCs w:val="20"/>
+              </w:rPr>
               <w:t>Responsável pelo Requisito</w:t>
             </w:r>
           </w:p>
@@ -319,7 +618,19 @@
             <w:tcW w:w="4247" w:type="dxa"/>
           </w:tcPr>
           <w:p>
-            <w:r>
+            <w:pPr>
+              <w:rPr>
+                <w:rFonts w:ascii="Arial" w:hAnsi="Arial" w:cs="Arial"/>
+                <w:sz w:val="20"/>
+                <w:szCs w:val="20"/>
+              </w:rPr>
+            </w:pPr>
+            <w:r>
+              <w:rPr>
+                <w:rFonts w:ascii="Arial" w:hAnsi="Arial" w:cs="Arial"/>
+                <w:sz w:val="20"/>
+                <w:szCs w:val="20"/>
+              </w:rPr>
               <w:t>Welliton</w:t>
             </w:r>
           </w:p>
@@ -334,8 +645,18 @@
           <w:p>
             <w:pPr>
               <w:jc w:val="center"/>
-            </w:pPr>
-            <w:r>
+              <w:rPr>
+                <w:rFonts w:ascii="Arial" w:hAnsi="Arial" w:cs="Arial"/>
+                <w:sz w:val="20"/>
+                <w:szCs w:val="20"/>
+              </w:rPr>
+            </w:pPr>
+            <w:r>
+              <w:rPr>
+                <w:rFonts w:ascii="Arial" w:hAnsi="Arial" w:cs="Arial"/>
+                <w:sz w:val="20"/>
+                <w:szCs w:val="20"/>
+              </w:rPr>
               <w:t>Especificação do Requisito</w:t>
             </w:r>
           </w:p>
@@ -350,24 +671,48 @@
           <w:p>
             <w:pPr>
               <w:jc w:val="both"/>
-            </w:pPr>
-            <w:r>
+              <w:rPr>
+                <w:rFonts w:ascii="Arial" w:hAnsi="Arial" w:cs="Arial"/>
+                <w:sz w:val="20"/>
+                <w:szCs w:val="20"/>
+              </w:rPr>
+            </w:pPr>
+            <w:r>
+              <w:rPr>
+                <w:rFonts w:ascii="Arial" w:hAnsi="Arial" w:cs="Arial"/>
+                <w:sz w:val="20"/>
+                <w:szCs w:val="20"/>
+              </w:rPr>
               <w:t>O cardápio deverá possuir os seguintes dados: Data, Nome do Cardápio e os itens deste cardápio. O sistema deverá ser capaz de incluir novos cardápios</w:t>
             </w:r>
             <w:r>
+              <w:rPr>
+                <w:rFonts w:ascii="Arial" w:hAnsi="Arial" w:cs="Arial"/>
+                <w:sz w:val="20"/>
+                <w:szCs w:val="20"/>
+              </w:rPr>
               <w:t>. S</w:t>
             </w:r>
             <w:r>
+              <w:rPr>
+                <w:rFonts w:ascii="Arial" w:hAnsi="Arial" w:cs="Arial"/>
+                <w:sz w:val="20"/>
+                <w:szCs w:val="20"/>
+              </w:rPr>
               <w:t>erá permitido alterar ou excluir um cardápio se sua data for maior que a data atual. Só será permitido qualquer inclusão, alteração ou exclusão a</w:t>
             </w:r>
             <w:r>
+              <w:rPr>
+                <w:rFonts w:ascii="Arial" w:hAnsi="Arial" w:cs="Arial"/>
+                <w:sz w:val="20"/>
+                <w:szCs w:val="20"/>
+              </w:rPr>
               <w:t xml:space="preserve"> nutricionista responsável e ao administrador do sistema.</w:t>
             </w:r>
           </w:p>
         </w:tc>
       </w:tr>
     </w:tbl>
-    <w:p/>
     <w:p/>
     <w:tbl>
       <w:tblPr>
@@ -385,7 +730,19 @@
             <w:tcW w:w="4247" w:type="dxa"/>
           </w:tcPr>
           <w:p>
-            <w:r>
+            <w:pPr>
+              <w:rPr>
+                <w:rFonts w:ascii="Arial" w:hAnsi="Arial" w:cs="Arial"/>
+                <w:sz w:val="20"/>
+                <w:szCs w:val="20"/>
+              </w:rPr>
+            </w:pPr>
+            <w:r>
+              <w:rPr>
+                <w:rFonts w:ascii="Arial" w:hAnsi="Arial" w:cs="Arial"/>
+                <w:sz w:val="20"/>
+                <w:szCs w:val="20"/>
+              </w:rPr>
               <w:t>Identificação do Requisito</w:t>
             </w:r>
           </w:p>
@@ -395,7 +752,19 @@
             <w:tcW w:w="4247" w:type="dxa"/>
           </w:tcPr>
           <w:p>
-            <w:r>
+            <w:pPr>
+              <w:rPr>
+                <w:rFonts w:ascii="Arial" w:hAnsi="Arial" w:cs="Arial"/>
+                <w:sz w:val="20"/>
+                <w:szCs w:val="20"/>
+              </w:rPr>
+            </w:pPr>
+            <w:r>
+              <w:rPr>
+                <w:rFonts w:ascii="Arial" w:hAnsi="Arial" w:cs="Arial"/>
+                <w:sz w:val="20"/>
+                <w:szCs w:val="20"/>
+              </w:rPr>
               <w:t>R3</w:t>
             </w:r>
           </w:p>
@@ -407,7 +776,19 @@
             <w:tcW w:w="4247" w:type="dxa"/>
           </w:tcPr>
           <w:p>
-            <w:r>
+            <w:pPr>
+              <w:rPr>
+                <w:rFonts w:ascii="Arial" w:hAnsi="Arial" w:cs="Arial"/>
+                <w:sz w:val="20"/>
+                <w:szCs w:val="20"/>
+              </w:rPr>
+            </w:pPr>
+            <w:r>
+              <w:rPr>
+                <w:rFonts w:ascii="Arial" w:hAnsi="Arial" w:cs="Arial"/>
+                <w:sz w:val="20"/>
+                <w:szCs w:val="20"/>
+              </w:rPr>
               <w:t>Nome do Requisito</w:t>
             </w:r>
           </w:p>
@@ -417,10 +798,27 @@
             <w:tcW w:w="4247" w:type="dxa"/>
           </w:tcPr>
           <w:p>
-            <w:r>
+            <w:pPr>
+              <w:rPr>
+                <w:rFonts w:ascii="Arial" w:hAnsi="Arial" w:cs="Arial"/>
+                <w:sz w:val="20"/>
+                <w:szCs w:val="20"/>
+              </w:rPr>
+            </w:pPr>
+            <w:r>
+              <w:rPr>
+                <w:rFonts w:ascii="Arial" w:hAnsi="Arial" w:cs="Arial"/>
+                <w:sz w:val="20"/>
+                <w:szCs w:val="20"/>
+              </w:rPr>
               <w:t xml:space="preserve">O sistema deverá manter um cadastro de </w:t>
             </w:r>
             <w:r>
+              <w:rPr>
+                <w:rFonts w:ascii="Arial" w:hAnsi="Arial" w:cs="Arial"/>
+                <w:sz w:val="20"/>
+                <w:szCs w:val="20"/>
+              </w:rPr>
               <w:t>registros de entradas e saídas.</w:t>
             </w:r>
           </w:p>
@@ -432,7 +830,19 @@
             <w:tcW w:w="4247" w:type="dxa"/>
           </w:tcPr>
           <w:p>
-            <w:r>
+            <w:pPr>
+              <w:rPr>
+                <w:rFonts w:ascii="Arial" w:hAnsi="Arial" w:cs="Arial"/>
+                <w:sz w:val="20"/>
+                <w:szCs w:val="20"/>
+              </w:rPr>
+            </w:pPr>
+            <w:r>
+              <w:rPr>
+                <w:rFonts w:ascii="Arial" w:hAnsi="Arial" w:cs="Arial"/>
+                <w:sz w:val="20"/>
+                <w:szCs w:val="20"/>
+              </w:rPr>
               <w:t>Fonte do Requisito</w:t>
             </w:r>
           </w:p>
@@ -442,7 +852,19 @@
             <w:tcW w:w="4247" w:type="dxa"/>
           </w:tcPr>
           <w:p>
-            <w:r>
+            <w:pPr>
+              <w:rPr>
+                <w:rFonts w:ascii="Arial" w:hAnsi="Arial" w:cs="Arial"/>
+                <w:sz w:val="20"/>
+                <w:szCs w:val="20"/>
+              </w:rPr>
+            </w:pPr>
+            <w:r>
+              <w:rPr>
+                <w:rFonts w:ascii="Arial" w:hAnsi="Arial" w:cs="Arial"/>
+                <w:sz w:val="20"/>
+                <w:szCs w:val="20"/>
+              </w:rPr>
               <w:t>IF Goiano</w:t>
             </w:r>
           </w:p>
@@ -454,7 +876,19 @@
             <w:tcW w:w="4247" w:type="dxa"/>
           </w:tcPr>
           <w:p>
-            <w:r>
+            <w:pPr>
+              <w:rPr>
+                <w:rFonts w:ascii="Arial" w:hAnsi="Arial" w:cs="Arial"/>
+                <w:sz w:val="20"/>
+                <w:szCs w:val="20"/>
+              </w:rPr>
+            </w:pPr>
+            <w:r>
+              <w:rPr>
+                <w:rFonts w:ascii="Arial" w:hAnsi="Arial" w:cs="Arial"/>
+                <w:sz w:val="20"/>
+                <w:szCs w:val="20"/>
+              </w:rPr>
               <w:t>Data</w:t>
             </w:r>
           </w:p>
@@ -464,7 +898,19 @@
             <w:tcW w:w="4247" w:type="dxa"/>
           </w:tcPr>
           <w:p>
-            <w:r>
+            <w:pPr>
+              <w:rPr>
+                <w:rFonts w:ascii="Arial" w:hAnsi="Arial" w:cs="Arial"/>
+                <w:sz w:val="20"/>
+                <w:szCs w:val="20"/>
+              </w:rPr>
+            </w:pPr>
+            <w:r>
+              <w:rPr>
+                <w:rFonts w:ascii="Arial" w:hAnsi="Arial" w:cs="Arial"/>
+                <w:sz w:val="20"/>
+                <w:szCs w:val="20"/>
+              </w:rPr>
               <w:t>28/08/2019</w:t>
             </w:r>
           </w:p>
@@ -476,7 +922,19 @@
             <w:tcW w:w="4247" w:type="dxa"/>
           </w:tcPr>
           <w:p>
-            <w:r>
+            <w:pPr>
+              <w:rPr>
+                <w:rFonts w:ascii="Arial" w:hAnsi="Arial" w:cs="Arial"/>
+                <w:sz w:val="20"/>
+                <w:szCs w:val="20"/>
+              </w:rPr>
+            </w:pPr>
+            <w:r>
+              <w:rPr>
+                <w:rFonts w:ascii="Arial" w:hAnsi="Arial" w:cs="Arial"/>
+                <w:sz w:val="20"/>
+                <w:szCs w:val="20"/>
+              </w:rPr>
               <w:t>Local e / ou Reunião</w:t>
             </w:r>
           </w:p>
@@ -486,7 +944,19 @@
             <w:tcW w:w="4247" w:type="dxa"/>
           </w:tcPr>
           <w:p>
-            <w:r>
+            <w:pPr>
+              <w:rPr>
+                <w:rFonts w:ascii="Arial" w:hAnsi="Arial" w:cs="Arial"/>
+                <w:sz w:val="20"/>
+                <w:szCs w:val="20"/>
+              </w:rPr>
+            </w:pPr>
+            <w:r>
+              <w:rPr>
+                <w:rFonts w:ascii="Arial" w:hAnsi="Arial" w:cs="Arial"/>
+                <w:sz w:val="20"/>
+                <w:szCs w:val="20"/>
+              </w:rPr>
               <w:t>Sala de Aula</w:t>
             </w:r>
           </w:p>
@@ -498,7 +968,19 @@
             <w:tcW w:w="4247" w:type="dxa"/>
           </w:tcPr>
           <w:p>
-            <w:r>
+            <w:pPr>
+              <w:rPr>
+                <w:rFonts w:ascii="Arial" w:hAnsi="Arial" w:cs="Arial"/>
+                <w:sz w:val="20"/>
+                <w:szCs w:val="20"/>
+              </w:rPr>
+            </w:pPr>
+            <w:r>
+              <w:rPr>
+                <w:rFonts w:ascii="Arial" w:hAnsi="Arial" w:cs="Arial"/>
+                <w:sz w:val="20"/>
+                <w:szCs w:val="20"/>
+              </w:rPr>
               <w:t>Responsável pelo Requisito</w:t>
             </w:r>
           </w:p>
@@ -508,7 +990,19 @@
             <w:tcW w:w="4247" w:type="dxa"/>
           </w:tcPr>
           <w:p>
-            <w:r>
+            <w:pPr>
+              <w:rPr>
+                <w:rFonts w:ascii="Arial" w:hAnsi="Arial" w:cs="Arial"/>
+                <w:sz w:val="20"/>
+                <w:szCs w:val="20"/>
+              </w:rPr>
+            </w:pPr>
+            <w:r>
+              <w:rPr>
+                <w:rFonts w:ascii="Arial" w:hAnsi="Arial" w:cs="Arial"/>
+                <w:sz w:val="20"/>
+                <w:szCs w:val="20"/>
+              </w:rPr>
               <w:t>Andreia</w:t>
             </w:r>
           </w:p>
@@ -523,8 +1017,18 @@
           <w:p>
             <w:pPr>
               <w:jc w:val="center"/>
-            </w:pPr>
-            <w:r>
+              <w:rPr>
+                <w:rFonts w:ascii="Arial" w:hAnsi="Arial" w:cs="Arial"/>
+                <w:sz w:val="20"/>
+                <w:szCs w:val="20"/>
+              </w:rPr>
+            </w:pPr>
+            <w:r>
+              <w:rPr>
+                <w:rFonts w:ascii="Arial" w:hAnsi="Arial" w:cs="Arial"/>
+                <w:sz w:val="20"/>
+                <w:szCs w:val="20"/>
+              </w:rPr>
               <w:t>Especificação do Requisito</w:t>
             </w:r>
           </w:p>
@@ -539,12 +1043,433 @@
           <w:p>
             <w:pPr>
               <w:jc w:val="both"/>
-            </w:pPr>
-            <w:r>
+              <w:rPr>
+                <w:rFonts w:ascii="Arial" w:hAnsi="Arial" w:cs="Arial"/>
+                <w:sz w:val="20"/>
+                <w:szCs w:val="20"/>
+              </w:rPr>
+            </w:pPr>
+            <w:r>
+              <w:rPr>
+                <w:rFonts w:ascii="Arial" w:hAnsi="Arial" w:cs="Arial"/>
+                <w:sz w:val="20"/>
+                <w:szCs w:val="20"/>
+              </w:rPr>
               <w:t xml:space="preserve">O sistema deverá manter </w:t>
             </w:r>
             <w:r>
+              <w:rPr>
+                <w:rFonts w:ascii="Arial" w:hAnsi="Arial" w:cs="Arial"/>
+                <w:sz w:val="20"/>
+                <w:szCs w:val="20"/>
+              </w:rPr>
               <w:t xml:space="preserve">os registros de entradas e saídas dos usuários no restaurante universitário. </w:t>
+            </w:r>
+          </w:p>
+        </w:tc>
+      </w:tr>
+    </w:tbl>
+    <w:p/>
+    <w:tbl>
+      <w:tblPr>
+        <w:tblStyle w:val="Tabelacomgrade"/>
+        <w:tblW w:w="0" w:type="auto"/>
+        <w:tblLook w:val="04A0" w:firstRow="1" w:lastRow="0" w:firstColumn="1" w:lastColumn="0" w:noHBand="0" w:noVBand="1"/>
+      </w:tblPr>
+      <w:tblGrid>
+        <w:gridCol w:w="4247"/>
+        <w:gridCol w:w="4247"/>
+      </w:tblGrid>
+      <w:tr>
+        <w:tc>
+          <w:tcPr>
+            <w:tcW w:w="4247" w:type="dxa"/>
+          </w:tcPr>
+          <w:p>
+            <w:pPr>
+              <w:rPr>
+                <w:rFonts w:ascii="Arial" w:hAnsi="Arial" w:cs="Arial"/>
+                <w:sz w:val="20"/>
+                <w:szCs w:val="20"/>
+              </w:rPr>
+            </w:pPr>
+            <w:r>
+              <w:rPr>
+                <w:rFonts w:ascii="Arial" w:hAnsi="Arial" w:cs="Arial"/>
+                <w:sz w:val="20"/>
+                <w:szCs w:val="20"/>
+              </w:rPr>
+              <w:t>Identificação do Requisito</w:t>
+            </w:r>
+          </w:p>
+        </w:tc>
+        <w:tc>
+          <w:tcPr>
+            <w:tcW w:w="4247" w:type="dxa"/>
+          </w:tcPr>
+          <w:p>
+            <w:pPr>
+              <w:rPr>
+                <w:rFonts w:ascii="Arial" w:hAnsi="Arial" w:cs="Arial"/>
+                <w:sz w:val="20"/>
+                <w:szCs w:val="20"/>
+              </w:rPr>
+            </w:pPr>
+            <w:r>
+              <w:rPr>
+                <w:rFonts w:ascii="Arial" w:hAnsi="Arial" w:cs="Arial"/>
+                <w:sz w:val="20"/>
+                <w:szCs w:val="20"/>
+              </w:rPr>
+              <w:t>R</w:t>
+            </w:r>
+            <w:r>
+              <w:rPr>
+                <w:rFonts w:ascii="Arial" w:hAnsi="Arial" w:cs="Arial"/>
+                <w:sz w:val="20"/>
+                <w:szCs w:val="20"/>
+              </w:rPr>
+              <w:t>4</w:t>
+            </w:r>
+          </w:p>
+        </w:tc>
+      </w:tr>
+      <w:tr>
+        <w:tc>
+          <w:tcPr>
+            <w:tcW w:w="4247" w:type="dxa"/>
+          </w:tcPr>
+          <w:p>
+            <w:pPr>
+              <w:rPr>
+                <w:rFonts w:ascii="Arial" w:hAnsi="Arial" w:cs="Arial"/>
+                <w:sz w:val="20"/>
+                <w:szCs w:val="20"/>
+              </w:rPr>
+            </w:pPr>
+            <w:r>
+              <w:rPr>
+                <w:rFonts w:ascii="Arial" w:hAnsi="Arial" w:cs="Arial"/>
+                <w:sz w:val="20"/>
+                <w:szCs w:val="20"/>
+              </w:rPr>
+              <w:t>Nome do Requisito</w:t>
+            </w:r>
+          </w:p>
+        </w:tc>
+        <w:tc>
+          <w:tcPr>
+            <w:tcW w:w="4247" w:type="dxa"/>
+          </w:tcPr>
+          <w:p>
+            <w:pPr>
+              <w:rPr>
+                <w:rFonts w:ascii="Arial" w:hAnsi="Arial" w:cs="Arial"/>
+                <w:sz w:val="20"/>
+                <w:szCs w:val="20"/>
+              </w:rPr>
+            </w:pPr>
+            <w:r>
+              <w:rPr>
+                <w:rFonts w:ascii="Arial" w:hAnsi="Arial" w:cs="Arial"/>
+                <w:sz w:val="20"/>
+                <w:szCs w:val="20"/>
+              </w:rPr>
+              <w:t xml:space="preserve">O sistema deverá </w:t>
+            </w:r>
+            <w:r>
+              <w:rPr>
+                <w:rFonts w:ascii="Arial" w:hAnsi="Arial" w:cs="Arial"/>
+                <w:sz w:val="20"/>
+                <w:szCs w:val="20"/>
+              </w:rPr>
+              <w:t xml:space="preserve">permitir </w:t>
+            </w:r>
+            <w:r>
+              <w:rPr>
+                <w:rFonts w:ascii="Arial" w:hAnsi="Arial" w:cs="Arial"/>
+                <w:sz w:val="20"/>
+                <w:szCs w:val="20"/>
+              </w:rPr>
+              <w:t xml:space="preserve">a </w:t>
+            </w:r>
+            <w:r>
+              <w:rPr>
+                <w:rFonts w:ascii="Arial" w:hAnsi="Arial" w:cs="Arial"/>
+                <w:sz w:val="20"/>
+                <w:szCs w:val="20"/>
+              </w:rPr>
+              <w:t>autenticação de</w:t>
+            </w:r>
+            <w:r>
+              <w:rPr>
+                <w:rFonts w:ascii="Arial" w:hAnsi="Arial" w:cs="Arial"/>
+                <w:sz w:val="20"/>
+                <w:szCs w:val="20"/>
+              </w:rPr>
+              <w:t xml:space="preserve"> usuários para acesso a área restrita do sistema, utilizando um cadastro pré-existente</w:t>
+            </w:r>
+          </w:p>
+        </w:tc>
+        <w:bookmarkStart w:id="0" w:name="_GoBack"/>
+        <w:bookmarkEnd w:id="0"/>
+      </w:tr>
+      <w:tr>
+        <w:tc>
+          <w:tcPr>
+            <w:tcW w:w="4247" w:type="dxa"/>
+          </w:tcPr>
+          <w:p>
+            <w:pPr>
+              <w:rPr>
+                <w:rFonts w:ascii="Arial" w:hAnsi="Arial" w:cs="Arial"/>
+                <w:sz w:val="20"/>
+                <w:szCs w:val="20"/>
+              </w:rPr>
+            </w:pPr>
+            <w:r>
+              <w:rPr>
+                <w:rFonts w:ascii="Arial" w:hAnsi="Arial" w:cs="Arial"/>
+                <w:sz w:val="20"/>
+                <w:szCs w:val="20"/>
+              </w:rPr>
+              <w:t>Fonte do Requisito</w:t>
+            </w:r>
+          </w:p>
+        </w:tc>
+        <w:tc>
+          <w:tcPr>
+            <w:tcW w:w="4247" w:type="dxa"/>
+          </w:tcPr>
+          <w:p>
+            <w:pPr>
+              <w:rPr>
+                <w:rFonts w:ascii="Arial" w:hAnsi="Arial" w:cs="Arial"/>
+                <w:sz w:val="20"/>
+                <w:szCs w:val="20"/>
+              </w:rPr>
+            </w:pPr>
+            <w:r>
+              <w:rPr>
+                <w:rFonts w:ascii="Arial" w:hAnsi="Arial" w:cs="Arial"/>
+                <w:sz w:val="20"/>
+                <w:szCs w:val="20"/>
+              </w:rPr>
+              <w:t>IF Goiano</w:t>
+            </w:r>
+          </w:p>
+        </w:tc>
+      </w:tr>
+      <w:tr>
+        <w:tc>
+          <w:tcPr>
+            <w:tcW w:w="4247" w:type="dxa"/>
+          </w:tcPr>
+          <w:p>
+            <w:pPr>
+              <w:rPr>
+                <w:rFonts w:ascii="Arial" w:hAnsi="Arial" w:cs="Arial"/>
+                <w:sz w:val="20"/>
+                <w:szCs w:val="20"/>
+              </w:rPr>
+            </w:pPr>
+            <w:r>
+              <w:rPr>
+                <w:rFonts w:ascii="Arial" w:hAnsi="Arial" w:cs="Arial"/>
+                <w:sz w:val="20"/>
+                <w:szCs w:val="20"/>
+              </w:rPr>
+              <w:t>Data</w:t>
+            </w:r>
+          </w:p>
+        </w:tc>
+        <w:tc>
+          <w:tcPr>
+            <w:tcW w:w="4247" w:type="dxa"/>
+          </w:tcPr>
+          <w:p>
+            <w:pPr>
+              <w:rPr>
+                <w:rFonts w:ascii="Arial" w:hAnsi="Arial" w:cs="Arial"/>
+                <w:sz w:val="20"/>
+                <w:szCs w:val="20"/>
+              </w:rPr>
+            </w:pPr>
+            <w:r>
+              <w:rPr>
+                <w:rFonts w:ascii="Arial" w:hAnsi="Arial" w:cs="Arial"/>
+                <w:sz w:val="20"/>
+                <w:szCs w:val="20"/>
+              </w:rPr>
+              <w:t>11/09</w:t>
+            </w:r>
+            <w:r>
+              <w:rPr>
+                <w:rFonts w:ascii="Arial" w:hAnsi="Arial" w:cs="Arial"/>
+                <w:sz w:val="20"/>
+                <w:szCs w:val="20"/>
+              </w:rPr>
+              <w:t>/2019</w:t>
+            </w:r>
+          </w:p>
+        </w:tc>
+      </w:tr>
+      <w:tr>
+        <w:tc>
+          <w:tcPr>
+            <w:tcW w:w="4247" w:type="dxa"/>
+          </w:tcPr>
+          <w:p>
+            <w:pPr>
+              <w:rPr>
+                <w:rFonts w:ascii="Arial" w:hAnsi="Arial" w:cs="Arial"/>
+                <w:sz w:val="20"/>
+                <w:szCs w:val="20"/>
+              </w:rPr>
+            </w:pPr>
+            <w:r>
+              <w:rPr>
+                <w:rFonts w:ascii="Arial" w:hAnsi="Arial" w:cs="Arial"/>
+                <w:sz w:val="20"/>
+                <w:szCs w:val="20"/>
+              </w:rPr>
+              <w:t>Local e / ou Reunião</w:t>
+            </w:r>
+          </w:p>
+        </w:tc>
+        <w:tc>
+          <w:tcPr>
+            <w:tcW w:w="4247" w:type="dxa"/>
+          </w:tcPr>
+          <w:p>
+            <w:pPr>
+              <w:rPr>
+                <w:rFonts w:ascii="Arial" w:hAnsi="Arial" w:cs="Arial"/>
+                <w:sz w:val="20"/>
+                <w:szCs w:val="20"/>
+              </w:rPr>
+            </w:pPr>
+            <w:r>
+              <w:rPr>
+                <w:rFonts w:ascii="Arial" w:hAnsi="Arial" w:cs="Arial"/>
+                <w:sz w:val="20"/>
+                <w:szCs w:val="20"/>
+              </w:rPr>
+              <w:t>Sala de Aula</w:t>
+            </w:r>
+          </w:p>
+        </w:tc>
+      </w:tr>
+      <w:tr>
+        <w:tc>
+          <w:tcPr>
+            <w:tcW w:w="4247" w:type="dxa"/>
+          </w:tcPr>
+          <w:p>
+            <w:pPr>
+              <w:rPr>
+                <w:rFonts w:ascii="Arial" w:hAnsi="Arial" w:cs="Arial"/>
+                <w:sz w:val="20"/>
+                <w:szCs w:val="20"/>
+              </w:rPr>
+            </w:pPr>
+            <w:r>
+              <w:rPr>
+                <w:rFonts w:ascii="Arial" w:hAnsi="Arial" w:cs="Arial"/>
+                <w:sz w:val="20"/>
+                <w:szCs w:val="20"/>
+              </w:rPr>
+              <w:t>Responsável pelo Requisito</w:t>
+            </w:r>
+          </w:p>
+        </w:tc>
+        <w:tc>
+          <w:tcPr>
+            <w:tcW w:w="4247" w:type="dxa"/>
+          </w:tcPr>
+          <w:p>
+            <w:pPr>
+              <w:rPr>
+                <w:rFonts w:ascii="Arial" w:hAnsi="Arial" w:cs="Arial"/>
+                <w:sz w:val="20"/>
+                <w:szCs w:val="20"/>
+              </w:rPr>
+            </w:pPr>
+            <w:r>
+              <w:rPr>
+                <w:rFonts w:ascii="Arial" w:hAnsi="Arial" w:cs="Arial"/>
+                <w:sz w:val="20"/>
+                <w:szCs w:val="20"/>
+              </w:rPr>
+              <w:t>Andreia</w:t>
+            </w:r>
+          </w:p>
+        </w:tc>
+      </w:tr>
+      <w:tr>
+        <w:tc>
+          <w:tcPr>
+            <w:tcW w:w="8494" w:type="dxa"/>
+            <w:gridSpan w:val="2"/>
+          </w:tcPr>
+          <w:p>
+            <w:pPr>
+              <w:jc w:val="center"/>
+              <w:rPr>
+                <w:rFonts w:ascii="Arial" w:hAnsi="Arial" w:cs="Arial"/>
+                <w:sz w:val="20"/>
+                <w:szCs w:val="20"/>
+              </w:rPr>
+            </w:pPr>
+            <w:r>
+              <w:rPr>
+                <w:rFonts w:ascii="Arial" w:hAnsi="Arial" w:cs="Arial"/>
+                <w:sz w:val="20"/>
+                <w:szCs w:val="20"/>
+              </w:rPr>
+              <w:t>Especificação do Requisito</w:t>
+            </w:r>
+          </w:p>
+        </w:tc>
+      </w:tr>
+      <w:tr>
+        <w:tc>
+          <w:tcPr>
+            <w:tcW w:w="8494" w:type="dxa"/>
+            <w:gridSpan w:val="2"/>
+          </w:tcPr>
+          <w:p>
+            <w:pPr>
+              <w:jc w:val="both"/>
+              <w:rPr>
+                <w:rFonts w:ascii="Arial" w:hAnsi="Arial" w:cs="Arial"/>
+                <w:sz w:val="20"/>
+                <w:szCs w:val="20"/>
+              </w:rPr>
+            </w:pPr>
+            <w:r>
+              <w:rPr>
+                <w:rFonts w:ascii="Arial" w:hAnsi="Arial" w:cs="Arial"/>
+                <w:sz w:val="20"/>
+                <w:szCs w:val="20"/>
+              </w:rPr>
+              <w:t>O sistema deverá</w:t>
+            </w:r>
+            <w:r>
+              <w:rPr>
+                <w:rFonts w:ascii="Arial" w:hAnsi="Arial" w:cs="Arial"/>
+                <w:sz w:val="20"/>
+                <w:szCs w:val="20"/>
+              </w:rPr>
+              <w:t xml:space="preserve"> acessar um cadastro de acesso restrito pré-existente para autenticar os usuários com perfil Administrador e Nutricionista. As informações que irão ser utilizadas neste cadastro são</w:t>
+            </w:r>
+            <w:r>
+              <w:rPr>
+                <w:rFonts w:ascii="Arial" w:hAnsi="Arial" w:cs="Arial"/>
+                <w:sz w:val="20"/>
+                <w:szCs w:val="20"/>
+              </w:rPr>
+              <w:t>: Nome, CPF, E-Mail, senha e Perfil. O sistema não permitirá em nenhuma hipótese o cadastro, alteração ou exclusão dos usuários.</w:t>
             </w:r>
           </w:p>
         </w:tc>
@@ -553,10 +1478,7 @@
     <w:p/>
     <w:p/>
     <w:p/>
-    <w:p>
-      <w:bookmarkStart w:id="0" w:name="_GoBack"/>
-      <w:bookmarkEnd w:id="0"/>
-    </w:p>
+    <w:p/>
     <w:p/>
     <w:sectPr>
       <w:pgSz w:w="11906" w:h="16838"/>
@@ -691,6 +1613,7 @@
     <w:lsdException w:name="HTML Sample" w:semiHidden="1" w:unhideWhenUsed="1"/>
     <w:lsdException w:name="HTML Typewriter" w:semiHidden="1" w:unhideWhenUsed="1"/>
     <w:lsdException w:name="HTML Variable" w:semiHidden="1" w:unhideWhenUsed="1"/>
+    <w:lsdException w:name="Normal Table" w:semiHidden="1" w:unhideWhenUsed="1"/>
     <w:lsdException w:name="annotation subject" w:semiHidden="1" w:unhideWhenUsed="1"/>
     <w:lsdException w:name="No List" w:semiHidden="1" w:unhideWhenUsed="1"/>
     <w:lsdException w:name="Outline List 1" w:semiHidden="1" w:unhideWhenUsed="1"/>
@@ -737,8 +1660,10 @@
     <w:lsdException w:name="Table Subtle 2" w:semiHidden="1" w:unhideWhenUsed="1"/>
     <w:lsdException w:name="Table Web 1" w:semiHidden="1" w:unhideWhenUsed="1"/>
     <w:lsdException w:name="Table Web 2" w:semiHidden="1" w:unhideWhenUsed="1"/>
+    <w:lsdException w:name="Table Web 3" w:semiHidden="1" w:unhideWhenUsed="1"/>
     <w:lsdException w:name="Balloon Text" w:semiHidden="1" w:unhideWhenUsed="1"/>
     <w:lsdException w:name="Table Grid" w:uiPriority="39"/>
+    <w:lsdException w:name="Table Theme" w:semiHidden="1" w:unhideWhenUsed="1"/>
     <w:lsdException w:name="Placeholder Text" w:semiHidden="1"/>
     <w:lsdException w:name="No Spacing" w:uiPriority="1" w:qFormat="1"/>
     <w:lsdException w:name="Light Shading" w:uiPriority="60"/>

</xml_diff>